<commit_message>
Added more internal comments
</commit_message>
<xml_diff>
--- a/External Documentation for Assignment 2.docx
+++ b/External Documentation for Assignment 2.docx
@@ -55,7 +55,7 @@
       <w:pPr>
         <w:pStyle w:val="Heading1"/>
       </w:pPr>
-      <w:bookmarkStart w:id="0" w:name="_Toc358378187"/>
+      <w:bookmarkStart w:id="0" w:name="_Toc358378301"/>
       <w:r>
         <w:t xml:space="preserve">External Documentation for </w:t>
       </w:r>
@@ -119,7 +119,7 @@
           <w:r>
             <w:fldChar w:fldCharType="separate"/>
           </w:r>
-          <w:hyperlink w:anchor="_Toc358378187" w:history="1">
+          <w:hyperlink w:anchor="_Toc358378301" w:history="1">
             <w:r>
               <w:rPr>
                 <w:rStyle w:val="Hyperlink"/>
@@ -146,7 +146,7 @@
                 <w:noProof/>
                 <w:webHidden/>
               </w:rPr>
-              <w:instrText xml:space="preserve"> PAGEREF _Toc358378187 \h </w:instrText>
+              <w:instrText xml:space="preserve"> PAGEREF _Toc358378301 \h </w:instrText>
             </w:r>
             <w:r>
               <w:rPr>
@@ -188,7 +188,7 @@
               <w:noProof/>
             </w:rPr>
           </w:pPr>
-          <w:hyperlink w:anchor="_Toc358378188" w:history="1">
+          <w:hyperlink w:anchor="_Toc358378302" w:history="1">
             <w:r>
               <w:rPr>
                 <w:rStyle w:val="Hyperlink"/>
@@ -215,7 +215,7 @@
                 <w:noProof/>
                 <w:webHidden/>
               </w:rPr>
-              <w:instrText xml:space="preserve"> PAGEREF _Toc358378188 \h </w:instrText>
+              <w:instrText xml:space="preserve"> PAGEREF _Toc358378302 \h </w:instrText>
             </w:r>
             <w:r>
               <w:rPr>
@@ -257,7 +257,7 @@
               <w:noProof/>
             </w:rPr>
           </w:pPr>
-          <w:hyperlink w:anchor="_Toc358378189" w:history="1">
+          <w:hyperlink w:anchor="_Toc358378303" w:history="1">
             <w:r>
               <w:rPr>
                 <w:rStyle w:val="Hyperlink"/>
@@ -284,7 +284,7 @@
                 <w:noProof/>
                 <w:webHidden/>
               </w:rPr>
-              <w:instrText xml:space="preserve"> PAGEREF _Toc358378189 \h </w:instrText>
+              <w:instrText xml:space="preserve"> PAGEREF _Toc358378303 \h </w:instrText>
             </w:r>
             <w:r>
               <w:rPr>
@@ -326,7 +326,7 @@
               <w:noProof/>
             </w:rPr>
           </w:pPr>
-          <w:hyperlink w:anchor="_Toc358378190" w:history="1">
+          <w:hyperlink w:anchor="_Toc358378304" w:history="1">
             <w:r>
               <w:rPr>
                 <w:rStyle w:val="Hyperlink"/>
@@ -353,7 +353,7 @@
                 <w:noProof/>
                 <w:webHidden/>
               </w:rPr>
-              <w:instrText xml:space="preserve"> PAGEREF _Toc358378190 \h </w:instrText>
+              <w:instrText xml:space="preserve"> PAGEREF _Toc358378304 \h </w:instrText>
             </w:r>
             <w:r>
               <w:rPr>
@@ -373,7 +373,7 @@
                 <w:noProof/>
                 <w:webHidden/>
               </w:rPr>
-              <w:t>5</w:t>
+              <w:t>4</w:t>
             </w:r>
             <w:r>
               <w:rPr>
@@ -395,13 +395,13 @@
               <w:noProof/>
             </w:rPr>
           </w:pPr>
-          <w:hyperlink w:anchor="_Toc358378191" w:history="1">
+          <w:hyperlink w:anchor="_Toc358378305" w:history="1">
             <w:r>
               <w:rPr>
                 <w:rStyle w:val="Hyperlink"/>
                 <w:noProof/>
               </w:rPr>
-              <w:t>Nodes</w:t>
+              <w:t>Game Play Mechanics</w:t>
             </w:r>
             <w:r>
               <w:rPr>
@@ -422,7 +422,7 @@
                 <w:noProof/>
                 <w:webHidden/>
               </w:rPr>
-              <w:instrText xml:space="preserve"> PAGEREF _Toc358378191 \h </w:instrText>
+              <w:instrText xml:space="preserve"> PAGEREF _Toc358378305 \h </w:instrText>
             </w:r>
             <w:r>
               <w:rPr>
@@ -442,7 +442,7 @@
                 <w:noProof/>
                 <w:webHidden/>
               </w:rPr>
-              <w:t>5</w:t>
+              <w:t>4</w:t>
             </w:r>
             <w:r>
               <w:rPr>
@@ -464,13 +464,13 @@
               <w:noProof/>
             </w:rPr>
           </w:pPr>
-          <w:hyperlink w:anchor="_Toc358378192" w:history="1">
+          <w:hyperlink w:anchor="_Toc358378306" w:history="1">
             <w:r>
               <w:rPr>
                 <w:rStyle w:val="Hyperlink"/>
                 <w:noProof/>
               </w:rPr>
-              <w:t>Outcomes</w:t>
+              <w:t>Controls</w:t>
             </w:r>
             <w:r>
               <w:rPr>
@@ -491,7 +491,7 @@
                 <w:noProof/>
                 <w:webHidden/>
               </w:rPr>
-              <w:instrText xml:space="preserve"> PAGEREF _Toc358378192 \h </w:instrText>
+              <w:instrText xml:space="preserve"> PAGEREF _Toc358378306 \h </w:instrText>
             </w:r>
             <w:r>
               <w:rPr>
@@ -511,7 +511,283 @@
                 <w:noProof/>
                 <w:webHidden/>
               </w:rPr>
-              <w:t>5</w:t>
+              <w:t>4</w:t>
+            </w:r>
+            <w:r>
+              <w:rPr>
+                <w:noProof/>
+                <w:webHidden/>
+              </w:rPr>
+              <w:fldChar w:fldCharType="end"/>
+            </w:r>
+          </w:hyperlink>
+        </w:p>
+        <w:p>
+          <w:pPr>
+            <w:pStyle w:val="TOC3"/>
+            <w:tabs>
+              <w:tab w:val="right" w:leader="dot" w:pos="9350"/>
+            </w:tabs>
+            <w:rPr>
+              <w:rFonts w:eastAsiaTheme="minorEastAsia"/>
+              <w:noProof/>
+            </w:rPr>
+          </w:pPr>
+          <w:hyperlink w:anchor="_Toc358378307" w:history="1">
+            <w:r>
+              <w:rPr>
+                <w:rStyle w:val="Hyperlink"/>
+                <w:noProof/>
+              </w:rPr>
+              <w:t>Scoring</w:t>
+            </w:r>
+            <w:r>
+              <w:rPr>
+                <w:noProof/>
+                <w:webHidden/>
+              </w:rPr>
+              <w:tab/>
+            </w:r>
+            <w:r>
+              <w:rPr>
+                <w:noProof/>
+                <w:webHidden/>
+              </w:rPr>
+              <w:fldChar w:fldCharType="begin"/>
+            </w:r>
+            <w:r>
+              <w:rPr>
+                <w:noProof/>
+                <w:webHidden/>
+              </w:rPr>
+              <w:instrText xml:space="preserve"> PAGEREF _Toc358378307 \h </w:instrText>
+            </w:r>
+            <w:r>
+              <w:rPr>
+                <w:noProof/>
+                <w:webHidden/>
+              </w:rPr>
+            </w:r>
+            <w:r>
+              <w:rPr>
+                <w:noProof/>
+                <w:webHidden/>
+              </w:rPr>
+              <w:fldChar w:fldCharType="separate"/>
+            </w:r>
+            <w:r>
+              <w:rPr>
+                <w:noProof/>
+                <w:webHidden/>
+              </w:rPr>
+              <w:t>4</w:t>
+            </w:r>
+            <w:r>
+              <w:rPr>
+                <w:noProof/>
+                <w:webHidden/>
+              </w:rPr>
+              <w:fldChar w:fldCharType="end"/>
+            </w:r>
+          </w:hyperlink>
+        </w:p>
+        <w:p>
+          <w:pPr>
+            <w:pStyle w:val="TOC2"/>
+            <w:tabs>
+              <w:tab w:val="right" w:leader="dot" w:pos="9350"/>
+            </w:tabs>
+            <w:rPr>
+              <w:rFonts w:eastAsiaTheme="minorEastAsia"/>
+              <w:noProof/>
+            </w:rPr>
+          </w:pPr>
+          <w:hyperlink w:anchor="_Toc358378308" w:history="1">
+            <w:r>
+              <w:rPr>
+                <w:rStyle w:val="Hyperlink"/>
+                <w:noProof/>
+              </w:rPr>
+              <w:t>Interface Sketch</w:t>
+            </w:r>
+            <w:r>
+              <w:rPr>
+                <w:noProof/>
+                <w:webHidden/>
+              </w:rPr>
+              <w:tab/>
+            </w:r>
+            <w:r>
+              <w:rPr>
+                <w:noProof/>
+                <w:webHidden/>
+              </w:rPr>
+              <w:fldChar w:fldCharType="begin"/>
+            </w:r>
+            <w:r>
+              <w:rPr>
+                <w:noProof/>
+                <w:webHidden/>
+              </w:rPr>
+              <w:instrText xml:space="preserve"> PAGEREF _Toc358378308 \h </w:instrText>
+            </w:r>
+            <w:r>
+              <w:rPr>
+                <w:noProof/>
+                <w:webHidden/>
+              </w:rPr>
+            </w:r>
+            <w:r>
+              <w:rPr>
+                <w:noProof/>
+                <w:webHidden/>
+              </w:rPr>
+              <w:fldChar w:fldCharType="separate"/>
+            </w:r>
+            <w:r>
+              <w:rPr>
+                <w:noProof/>
+                <w:webHidden/>
+              </w:rPr>
+              <w:t>4</w:t>
+            </w:r>
+            <w:r>
+              <w:rPr>
+                <w:noProof/>
+                <w:webHidden/>
+              </w:rPr>
+              <w:fldChar w:fldCharType="end"/>
+            </w:r>
+          </w:hyperlink>
+        </w:p>
+        <w:p>
+          <w:pPr>
+            <w:pStyle w:val="TOC2"/>
+            <w:tabs>
+              <w:tab w:val="right" w:leader="dot" w:pos="9350"/>
+            </w:tabs>
+            <w:rPr>
+              <w:rFonts w:eastAsiaTheme="minorEastAsia"/>
+              <w:noProof/>
+            </w:rPr>
+          </w:pPr>
+          <w:hyperlink w:anchor="_Toc358378309" w:history="1">
+            <w:r>
+              <w:rPr>
+                <w:rStyle w:val="Hyperlink"/>
+                <w:noProof/>
+              </w:rPr>
+              <w:t>Screen Descriptions</w:t>
+            </w:r>
+            <w:r>
+              <w:rPr>
+                <w:noProof/>
+                <w:webHidden/>
+              </w:rPr>
+              <w:tab/>
+            </w:r>
+            <w:r>
+              <w:rPr>
+                <w:noProof/>
+                <w:webHidden/>
+              </w:rPr>
+              <w:fldChar w:fldCharType="begin"/>
+            </w:r>
+            <w:r>
+              <w:rPr>
+                <w:noProof/>
+                <w:webHidden/>
+              </w:rPr>
+              <w:instrText xml:space="preserve"> PAGEREF _Toc358378309 \h </w:instrText>
+            </w:r>
+            <w:r>
+              <w:rPr>
+                <w:noProof/>
+                <w:webHidden/>
+              </w:rPr>
+            </w:r>
+            <w:r>
+              <w:rPr>
+                <w:noProof/>
+                <w:webHidden/>
+              </w:rPr>
+              <w:fldChar w:fldCharType="separate"/>
+            </w:r>
+            <w:r>
+              <w:rPr>
+                <w:noProof/>
+                <w:webHidden/>
+              </w:rPr>
+              <w:t>4</w:t>
+            </w:r>
+            <w:r>
+              <w:rPr>
+                <w:noProof/>
+                <w:webHidden/>
+              </w:rPr>
+              <w:fldChar w:fldCharType="end"/>
+            </w:r>
+          </w:hyperlink>
+        </w:p>
+        <w:p>
+          <w:pPr>
+            <w:pStyle w:val="TOC2"/>
+            <w:tabs>
+              <w:tab w:val="right" w:leader="dot" w:pos="9350"/>
+            </w:tabs>
+            <w:rPr>
+              <w:rFonts w:eastAsiaTheme="minorEastAsia"/>
+              <w:noProof/>
+            </w:rPr>
+          </w:pPr>
+          <w:hyperlink w:anchor="_Toc358378310" w:history="1">
+            <w:r>
+              <w:rPr>
+                <w:rStyle w:val="Hyperlink"/>
+                <w:noProof/>
+              </w:rPr>
+              <w:t>Art Assets</w:t>
+            </w:r>
+            <w:r>
+              <w:rPr>
+                <w:noProof/>
+                <w:webHidden/>
+              </w:rPr>
+              <w:tab/>
+            </w:r>
+            <w:r>
+              <w:rPr>
+                <w:noProof/>
+                <w:webHidden/>
+              </w:rPr>
+              <w:fldChar w:fldCharType="begin"/>
+            </w:r>
+            <w:r>
+              <w:rPr>
+                <w:noProof/>
+                <w:webHidden/>
+              </w:rPr>
+              <w:instrText xml:space="preserve"> PAGEREF _Toc358378310 \h </w:instrText>
+            </w:r>
+            <w:r>
+              <w:rPr>
+                <w:noProof/>
+                <w:webHidden/>
+              </w:rPr>
+            </w:r>
+            <w:r>
+              <w:rPr>
+                <w:noProof/>
+                <w:webHidden/>
+              </w:rPr>
+              <w:fldChar w:fldCharType="separate"/>
+            </w:r>
+            <w:r>
+              <w:rPr>
+                <w:noProof/>
+                <w:webHidden/>
+              </w:rPr>
+              <w:t>4</w:t>
             </w:r>
             <w:r>
               <w:rPr>
@@ -534,20 +810,17 @@
         </w:p>
       </w:sdtContent>
     </w:sdt>
-    <w:p>
-      <w:bookmarkStart w:id="1" w:name="_GoBack"/>
-      <w:bookmarkEnd w:id="1"/>
-    </w:p>
+    <w:p/>
     <w:p/>
     <w:p>
       <w:pPr>
         <w:pStyle w:val="Heading2"/>
       </w:pPr>
-      <w:bookmarkStart w:id="2" w:name="_Toc358378188"/>
+      <w:bookmarkStart w:id="1" w:name="_Toc358378302"/>
       <w:r>
         <w:t>Description</w:t>
       </w:r>
-      <w:bookmarkEnd w:id="2"/>
+      <w:bookmarkEnd w:id="1"/>
     </w:p>
     <w:p>
       <w:r>
@@ -574,12 +847,12 @@
       <w:pPr>
         <w:pStyle w:val="Heading2"/>
       </w:pPr>
-      <w:bookmarkStart w:id="3" w:name="_Toc358378189"/>
+      <w:bookmarkStart w:id="2" w:name="_Toc358378303"/>
       <w:r>
         <w:lastRenderedPageBreak/>
         <w:t>Version History</w:t>
       </w:r>
-      <w:bookmarkEnd w:id="3"/>
+      <w:bookmarkEnd w:id="2"/>
     </w:p>
     <w:p/>
     <w:p>
@@ -1174,241 +1447,87 @@
       <w:r>
         <w:t xml:space="preserve"> Initial Commit for the start of the assignment</w:t>
       </w:r>
-      <w:r>
-        <w:br w:type="page"/>
-      </w:r>
     </w:p>
     <w:p>
       <w:pPr>
         <w:pStyle w:val="Heading2"/>
       </w:pPr>
-      <w:bookmarkStart w:id="4" w:name="_Toc358378190"/>
-      <w:r>
-        <w:lastRenderedPageBreak/>
+      <w:bookmarkStart w:id="3" w:name="_Toc358378304"/>
+      <w:r>
         <w:t>Detailed Game Description</w:t>
       </w:r>
-      <w:bookmarkEnd w:id="4"/>
+      <w:bookmarkEnd w:id="3"/>
     </w:p>
     <w:p/>
-    <w:p>
-      <w:r>
-        <w:t>Going by the numbers in the Decision tree above which correspond to the location variable in the program I will explain what happens at each node.</w:t>
-      </w:r>
-    </w:p>
     <w:p>
       <w:pPr>
         <w:pStyle w:val="Heading3"/>
       </w:pPr>
-      <w:bookmarkStart w:id="5" w:name="_Toc358378191"/>
-      <w:r>
-        <w:t>Nodes</w:t>
-      </w:r>
+      <w:bookmarkStart w:id="4" w:name="_Toc358378305"/>
+      <w:bookmarkStart w:id="5" w:name="_GoBack"/>
       <w:bookmarkEnd w:id="5"/>
-    </w:p>
-    <w:p>
-      <w:pPr>
-        <w:pStyle w:val="ListParagraph"/>
-        <w:numPr>
-          <w:ilvl w:val="0"/>
-          <w:numId w:val="1"/>
-        </w:numPr>
-      </w:pPr>
-      <w:r>
-        <w:t xml:space="preserve">You start at the bridge and have the choice to go towards the </w:t>
-      </w:r>
-      <w:r>
-        <w:t>med bay</w:t>
-      </w:r>
-      <w:r>
-        <w:t xml:space="preserve"> or engineering to try and escape your ship</w:t>
-      </w:r>
-    </w:p>
-    <w:p>
-      <w:pPr>
-        <w:pStyle w:val="ListParagraph"/>
-        <w:numPr>
-          <w:ilvl w:val="0"/>
-          <w:numId w:val="1"/>
-        </w:numPr>
-      </w:pPr>
-      <w:r>
-        <w:t xml:space="preserve">In the </w:t>
-      </w:r>
-      <w:r>
-        <w:t>med bay</w:t>
-      </w:r>
-      <w:r>
-        <w:t xml:space="preserve"> you come across an alien and try to run away by going to the barracks or the gym.</w:t>
-      </w:r>
-    </w:p>
-    <w:p>
-      <w:pPr>
-        <w:pStyle w:val="ListParagraph"/>
-        <w:numPr>
-          <w:ilvl w:val="0"/>
-          <w:numId w:val="1"/>
-        </w:numPr>
-      </w:pPr>
-      <w:r>
-        <w:t>In engineering you hear aliens coming from behind you and have the choice of going to the cargo bay or the escape pods.</w:t>
-      </w:r>
-    </w:p>
-    <w:p>
-      <w:pPr>
-        <w:pStyle w:val="ListParagraph"/>
-        <w:numPr>
-          <w:ilvl w:val="0"/>
-          <w:numId w:val="1"/>
-        </w:numPr>
-      </w:pPr>
-      <w:r>
-        <w:t>At the barracks you come across some marines and have the choice to fights the aliens or hide.</w:t>
-      </w:r>
-    </w:p>
-    <w:p>
-      <w:pPr>
-        <w:pStyle w:val="ListParagraph"/>
-        <w:numPr>
-          <w:ilvl w:val="0"/>
-          <w:numId w:val="1"/>
-        </w:numPr>
-      </w:pPr>
-      <w:r>
-        <w:t>At the gym you lock the door and come across an alien you will have to fight, your choices are to go for a gun on the ground or a sword off to the side.</w:t>
-      </w:r>
-    </w:p>
-    <w:p>
-      <w:pPr>
-        <w:pStyle w:val="ListParagraph"/>
-        <w:numPr>
-          <w:ilvl w:val="0"/>
-          <w:numId w:val="1"/>
-        </w:numPr>
-      </w:pPr>
-      <w:r>
-        <w:t>You enter the cargo bay and hide among the containers. You can try to sneak away to the kitchen or move towards a group of aliens.</w:t>
-      </w:r>
-    </w:p>
-    <w:p>
-      <w:pPr>
-        <w:pStyle w:val="ListParagraph"/>
-        <w:numPr>
-          <w:ilvl w:val="0"/>
-          <w:numId w:val="1"/>
-        </w:numPr>
-      </w:pPr>
-      <w:r>
-        <w:t>You go to the escape pods and two are remaining which you must choose between.</w:t>
-      </w:r>
+      <w:r>
+        <w:t>Game Play Mechanics</w:t>
+      </w:r>
+      <w:bookmarkEnd w:id="4"/>
     </w:p>
     <w:p>
       <w:pPr>
         <w:pStyle w:val="Heading3"/>
       </w:pPr>
-      <w:bookmarkStart w:id="6" w:name="_Toc358378192"/>
-      <w:r>
-        <w:t>Outcomes</w:t>
+      <w:bookmarkStart w:id="6" w:name="_Toc358378306"/>
+      <w:r>
+        <w:t>Controls</w:t>
       </w:r>
       <w:bookmarkEnd w:id="6"/>
     </w:p>
     <w:p>
       <w:pPr>
-        <w:pStyle w:val="ListParagraph"/>
-        <w:numPr>
-          <w:ilvl w:val="0"/>
-          <w:numId w:val="1"/>
-        </w:numPr>
+        <w:pStyle w:val="Heading3"/>
       </w:pPr>
-      <w:r>
-        <w:t>You can the marines die trying to fight the aliens.</w:t>
-      </w:r>
-    </w:p>
+      <w:bookmarkStart w:id="7" w:name="_Toc358378307"/>
+      <w:r>
+        <w:t>Scoring</w:t>
+      </w:r>
+      <w:bookmarkEnd w:id="7"/>
+    </w:p>
+    <w:p/>
     <w:p>
       <w:pPr>
-        <w:pStyle w:val="ListParagraph"/>
-        <w:numPr>
-          <w:ilvl w:val="0"/>
-          <w:numId w:val="1"/>
-        </w:numPr>
+        <w:pStyle w:val="Heading2"/>
       </w:pPr>
-      <w:r>
-        <w:t>When you try to hide in the closet with the marines the room violently decompresses and you die.</w:t>
-      </w:r>
-    </w:p>
+      <w:bookmarkStart w:id="8" w:name="_Toc358378308"/>
+      <w:r>
+        <w:t>Interface Sketch</w:t>
+      </w:r>
+      <w:bookmarkEnd w:id="8"/>
+    </w:p>
+    <w:p/>
     <w:p>
       <w:pPr>
-        <w:pStyle w:val="ListParagraph"/>
-        <w:numPr>
-          <w:ilvl w:val="0"/>
-          <w:numId w:val="1"/>
-        </w:numPr>
+        <w:pStyle w:val="Heading2"/>
       </w:pPr>
-      <w:r>
-        <w:t>You go for the pistol to fight the alien in the gym but it is empty and he kills you.</w:t>
-      </w:r>
+      <w:bookmarkStart w:id="9" w:name="_Toc358378309"/>
+      <w:r>
+        <w:t>Screen Descriptions</w:t>
+      </w:r>
+      <w:bookmarkEnd w:id="9"/>
     </w:p>
     <w:p>
       <w:pPr>
-        <w:pStyle w:val="ListParagraph"/>
-        <w:numPr>
-          <w:ilvl w:val="0"/>
-          <w:numId w:val="1"/>
-        </w:numPr>
+        <w:pStyle w:val="Heading2"/>
       </w:pPr>
-      <w:r>
-        <w:t>You go for the sword to fight the alien, when you think you have him beat, you are killed by a second alien you didn’t know about.</w:t>
-      </w:r>
     </w:p>
     <w:p>
       <w:pPr>
-        <w:pStyle w:val="ListParagraph"/>
-        <w:numPr>
-          <w:ilvl w:val="0"/>
-          <w:numId w:val="1"/>
-        </w:numPr>
+        <w:pStyle w:val="Heading2"/>
       </w:pPr>
-      <w:r>
-        <w:t>You go towards the group of aliens in the cargo bay, they move off and you escape in an alien boarding ship that breached the cargo bay and escape victoriously.</w:t>
-      </w:r>
-    </w:p>
-    <w:p>
-      <w:pPr>
-        <w:pStyle w:val="ListParagraph"/>
-        <w:numPr>
-          <w:ilvl w:val="0"/>
-          <w:numId w:val="1"/>
-        </w:numPr>
-      </w:pPr>
-      <w:r>
-        <w:t>You make a run for the kitchen from the cargo bay and trip over your own feet and die hitting your head on the floor.</w:t>
-      </w:r>
-    </w:p>
-    <w:p>
-      <w:pPr>
-        <w:pStyle w:val="ListParagraph"/>
-        <w:numPr>
-          <w:ilvl w:val="0"/>
-          <w:numId w:val="1"/>
-        </w:numPr>
-      </w:pPr>
-      <w:r>
-        <w:t>You go for the escape pod on the left and when leaving the ship are shot by alien ships outside.</w:t>
-      </w:r>
-    </w:p>
-    <w:p>
-      <w:pPr>
-        <w:pStyle w:val="ListParagraph"/>
-        <w:numPr>
-          <w:ilvl w:val="0"/>
-          <w:numId w:val="1"/>
-        </w:numPr>
-      </w:pPr>
-      <w:r>
-        <w:t>You go for the escape pod on the right and are killed by an alien hiding in it waiting for survivors trying to leave.</w:t>
-      </w:r>
-    </w:p>
-    <w:p/>
-    <w:p/>
+      <w:bookmarkStart w:id="10" w:name="_Toc358378310"/>
+      <w:r>
+        <w:t>Art Assets</w:t>
+      </w:r>
+      <w:bookmarkEnd w:id="10"/>
+    </w:p>
     <w:p/>
     <w:p/>
     <w:sectPr>
@@ -2775,7 +2894,7 @@
 </file>
 
 <file path=customXml/itemProps1.xml><?xml version="1.0" encoding="utf-8"?>
-<ds:datastoreItem xmlns:ds="http://schemas.openxmlformats.org/officeDocument/2006/customXml" ds:itemID="{4F935A83-973A-43AD-83D6-2F5D91DB3587}">
+<ds:datastoreItem xmlns:ds="http://schemas.openxmlformats.org/officeDocument/2006/customXml" ds:itemID="{26F0DD31-E933-4CAC-AD86-3C16692D9E22}">
   <ds:schemaRefs>
     <ds:schemaRef ds:uri="http://schemas.openxmlformats.org/officeDocument/2006/bibliography"/>
   </ds:schemaRefs>

</xml_diff>